<commit_message>
Table of Contents Update 2
</commit_message>
<xml_diff>
--- a/DECONSTRUCTORS_PROJECT_PROPOSAL_TBCFIX.docx
+++ b/DECONSTRUCTORS_PROJECT_PROPOSAL_TBCFIX.docx
@@ -378,113 +378,99 @@
       <w:pPr>
         <w:spacing w:after="0"/>
         <w:rPr>
+          <w:color w:val="000000" w:themeColor="text1"/>
           <w:sz w:val="24"/>
           <w:szCs w:val="24"/>
         </w:rPr>
       </w:pPr>
       <w:r>
         <w:rPr>
+          <w:color w:val="000000" w:themeColor="text1"/>
           <w:sz w:val="24"/>
           <w:szCs w:val="24"/>
         </w:rPr>
-        <w:t xml:space="preserve">Company Name: </w:t>
-      </w:r>
-      <w:proofErr w:type="spellStart"/>
-      <w:r>
-        <w:rPr>
+        <w:t>Company Name: Deconstructors</w:t>
+      </w:r>
+    </w:p>
+    <w:p>
+      <w:pPr>
+        <w:spacing w:after="0"/>
+        <w:rPr>
+          <w:color w:val="000000" w:themeColor="text1"/>
           <w:sz w:val="24"/>
           <w:szCs w:val="24"/>
         </w:rPr>
-        <w:t>Deconstructors</w:t>
-      </w:r>
-      <w:proofErr w:type="spellEnd"/>
-    </w:p>
-    <w:p>
-      <w:pPr>
-        <w:spacing w:after="0"/>
-        <w:rPr>
+      </w:pPr>
+      <w:r>
+        <w:rPr>
+          <w:color w:val="000000" w:themeColor="text1"/>
           <w:sz w:val="24"/>
           <w:szCs w:val="24"/>
         </w:rPr>
-      </w:pPr>
-      <w:r>
-        <w:rPr>
+        <w:t>Submitted to: Todd Breedlove</w:t>
+      </w:r>
+    </w:p>
+    <w:p>
+      <w:pPr>
+        <w:spacing w:after="0"/>
+        <w:rPr>
+          <w:color w:val="000000" w:themeColor="text1"/>
           <w:sz w:val="24"/>
           <w:szCs w:val="24"/>
         </w:rPr>
-        <w:t xml:space="preserve">Submitted </w:t>
-      </w:r>
-      <w:proofErr w:type="gramStart"/>
-      <w:r>
-        <w:rPr>
+      </w:pPr>
+      <w:r>
+        <w:rPr>
+          <w:color w:val="000000" w:themeColor="text1"/>
           <w:sz w:val="24"/>
           <w:szCs w:val="24"/>
         </w:rPr>
-        <w:t>to:</w:t>
-      </w:r>
-      <w:proofErr w:type="gramEnd"/>
-      <w:r>
-        <w:rPr>
+        <w:t xml:space="preserve">Submitted by: </w:t>
+      </w:r>
+    </w:p>
+    <w:p>
+      <w:pPr>
+        <w:spacing w:after="0"/>
+        <w:rPr>
+          <w:color w:val="000000" w:themeColor="text1"/>
           <w:sz w:val="24"/>
           <w:szCs w:val="24"/>
         </w:rPr>
-        <w:t xml:space="preserve"> Todd Breedlove</w:t>
-      </w:r>
-    </w:p>
-    <w:p>
-      <w:pPr>
-        <w:spacing w:after="0"/>
-        <w:rPr>
+      </w:pPr>
+    </w:p>
+    <w:p>
+      <w:pPr>
+        <w:spacing w:after="0"/>
+        <w:rPr>
+          <w:color w:val="000000" w:themeColor="text1"/>
           <w:sz w:val="24"/>
           <w:szCs w:val="24"/>
         </w:rPr>
       </w:pPr>
       <w:r>
         <w:rPr>
+          <w:color w:val="000000" w:themeColor="text1"/>
           <w:sz w:val="24"/>
           <w:szCs w:val="24"/>
         </w:rPr>
-        <w:t xml:space="preserve">Submitted by: </w:t>
-      </w:r>
-    </w:p>
-    <w:p>
-      <w:pPr>
-        <w:spacing w:after="0"/>
-        <w:rPr>
+        <w:t>Version: 0.1</w:t>
+      </w:r>
+    </w:p>
+    <w:p>
+      <w:pPr>
+        <w:spacing w:after="0"/>
+        <w:rPr>
+          <w:color w:val="000000" w:themeColor="text1"/>
           <w:sz w:val="24"/>
           <w:szCs w:val="24"/>
         </w:rPr>
       </w:pPr>
-    </w:p>
-    <w:p>
-      <w:pPr>
-        <w:spacing w:after="0"/>
-        <w:rPr>
+      <w:r>
+        <w:rPr>
+          <w:color w:val="000000" w:themeColor="text1"/>
           <w:sz w:val="24"/>
           <w:szCs w:val="24"/>
         </w:rPr>
-      </w:pPr>
-      <w:r>
-        <w:rPr>
-          <w:sz w:val="24"/>
-          <w:szCs w:val="24"/>
-        </w:rPr>
-        <w:t>Version: 0.1</w:t>
-      </w:r>
-    </w:p>
-    <w:p>
-      <w:pPr>
-        <w:spacing w:after="0"/>
-        <w:rPr>
-          <w:sz w:val="24"/>
-          <w:szCs w:val="24"/>
-        </w:rPr>
-      </w:pPr>
-      <w:r>
-        <w:rPr>
-          <w:sz w:val="24"/>
-          <w:szCs w:val="24"/>
-        </w:rPr>
         <w:t>Email:</w:t>
       </w:r>
     </w:p>
@@ -492,6 +478,7 @@
       <w:pPr>
         <w:spacing w:after="0"/>
         <w:rPr>
+          <w:color w:val="000000" w:themeColor="text1"/>
           <w:sz w:val="24"/>
           <w:szCs w:val="24"/>
         </w:rPr>
@@ -509,6 +496,7 @@
       </w:pPr>
       <w:r>
         <w:rPr>
+          <w:color w:val="000000" w:themeColor="text1"/>
           <w:sz w:val="24"/>
           <w:szCs w:val="24"/>
         </w:rPr>
@@ -531,7 +519,7 @@
           <w:szCs w:val="40"/>
         </w:rPr>
       </w:pPr>
-      <w:bookmarkStart w:id="1" w:name="_Toc22497268"/>
+      <w:bookmarkStart w:id="1" w:name="_Toc22498145"/>
       <w:bookmarkEnd w:id="0"/>
       <w:r>
         <w:rPr>
@@ -593,7 +581,7 @@
           <w:szCs w:val="40"/>
         </w:rPr>
       </w:pPr>
-      <w:bookmarkStart w:id="2" w:name="_Toc22497269"/>
+      <w:bookmarkStart w:id="2" w:name="_Toc22498146"/>
       <w:r>
         <w:rPr>
           <w:rFonts w:ascii="Franklin Gothic Heavy" w:hAnsi="Franklin Gothic Heavy" w:cs="Aharoni"/>
@@ -669,7 +657,7 @@
           <w:szCs w:val="40"/>
         </w:rPr>
       </w:pPr>
-      <w:bookmarkStart w:id="3" w:name="_Toc22497270"/>
+      <w:bookmarkStart w:id="3" w:name="_Toc22498147"/>
       <w:r>
         <w:rPr>
           <w:rFonts w:ascii="Franklin Gothic Heavy" w:hAnsi="Franklin Gothic Heavy" w:cs="Aharoni"/>
@@ -886,7 +874,6 @@
                 <w:szCs w:val="24"/>
               </w:rPr>
             </w:pPr>
-            <w:proofErr w:type="spellStart"/>
             <w:r>
               <w:rPr>
                 <w:rFonts w:cstheme="minorHAnsi"/>
@@ -895,7 +882,6 @@
               </w:rPr>
               <w:t>Deconstructors</w:t>
             </w:r>
-            <w:proofErr w:type="spellEnd"/>
           </w:p>
         </w:tc>
         <w:tc>
@@ -956,7 +942,6 @@
                 <w:szCs w:val="24"/>
               </w:rPr>
             </w:pPr>
-            <w:proofErr w:type="spellStart"/>
             <w:r>
               <w:rPr>
                 <w:rFonts w:cstheme="minorHAnsi"/>
@@ -965,7 +950,6 @@
               </w:rPr>
               <w:t>Deconstructors</w:t>
             </w:r>
-            <w:proofErr w:type="spellEnd"/>
           </w:p>
           <w:p>
             <w:pPr>
@@ -1089,7 +1073,7 @@
           <w:szCs w:val="40"/>
         </w:rPr>
       </w:pPr>
-      <w:bookmarkStart w:id="4" w:name="_Toc22497271"/>
+      <w:bookmarkStart w:id="4" w:name="_Toc22498148"/>
       <w:r>
         <w:rPr>
           <w:rFonts w:ascii="Franklin Gothic Heavy" w:hAnsi="Franklin Gothic Heavy" w:cs="Aharoni"/>
@@ -1318,18 +1302,8 @@
           <w:sz w:val="32"/>
           <w:szCs w:val="36"/>
         </w:rPr>
-        <w:t xml:space="preserve"> </w:t>
-      </w:r>
-      <w:proofErr w:type="spellStart"/>
-      <w:r>
-        <w:rPr>
-          <w:rFonts w:cstheme="minorHAnsi"/>
-          <w:sz w:val="32"/>
-          <w:szCs w:val="36"/>
-        </w:rPr>
-        <w:t>Balabin</w:t>
-      </w:r>
-      <w:proofErr w:type="spellEnd"/>
+        <w:t xml:space="preserve"> Balabin</w:t>
+      </w:r>
       <w:r>
         <w:rPr>
           <w:rFonts w:cstheme="minorHAnsi"/>
@@ -1668,7 +1642,7 @@
         </w:rPr>
       </w:sdtEndPr>
       <w:sdtContent>
-        <w:bookmarkStart w:id="5" w:name="_Toc22497272" w:displacedByCustomXml="prev"/>
+        <w:bookmarkStart w:id="5" w:name="_Toc22498149" w:displacedByCustomXml="prev"/>
         <w:p>
           <w:pPr>
             <w:pStyle w:val="TOCHeading"/>
@@ -1761,7 +1735,7 @@
           <w:r>
             <w:fldChar w:fldCharType="separate"/>
           </w:r>
-          <w:hyperlink w:anchor="_Toc22497268" w:history="1">
+          <w:hyperlink w:anchor="_Toc22498145" w:history="1">
             <w:r>
               <w:rPr>
                 <w:rStyle w:val="Hyperlink"/>
@@ -1805,7 +1779,7 @@
                 <w:noProof/>
                 <w:webHidden/>
               </w:rPr>
-              <w:instrText xml:space="preserve"> PAGEREF _Toc22497268 \h </w:instrText>
+              <w:instrText xml:space="preserve"> PAGEREF _Toc22498145 \h </w:instrText>
             </w:r>
             <w:r>
               <w:rPr>
@@ -1849,7 +1823,7 @@
               <w:lang w:eastAsia="ko-KR"/>
             </w:rPr>
           </w:pPr>
-          <w:hyperlink w:anchor="_Toc22497269" w:history="1">
+          <w:hyperlink w:anchor="_Toc22498146" w:history="1">
             <w:r>
               <w:rPr>
                 <w:rStyle w:val="Hyperlink"/>
@@ -1893,7 +1867,7 @@
                 <w:noProof/>
                 <w:webHidden/>
               </w:rPr>
-              <w:instrText xml:space="preserve"> PAGEREF _Toc22497269 \h </w:instrText>
+              <w:instrText xml:space="preserve"> PAGEREF _Toc22498146 \h </w:instrText>
             </w:r>
             <w:r>
               <w:rPr>
@@ -1937,7 +1911,7 @@
               <w:lang w:eastAsia="ko-KR"/>
             </w:rPr>
           </w:pPr>
-          <w:hyperlink w:anchor="_Toc22497270" w:history="1">
+          <w:hyperlink w:anchor="_Toc22498147" w:history="1">
             <w:r>
               <w:rPr>
                 <w:rStyle w:val="Hyperlink"/>
@@ -1981,7 +1955,7 @@
                 <w:noProof/>
                 <w:webHidden/>
               </w:rPr>
-              <w:instrText xml:space="preserve"> PAGEREF _Toc22497270 \h </w:instrText>
+              <w:instrText xml:space="preserve"> PAGEREF _Toc22498147 \h </w:instrText>
             </w:r>
             <w:r>
               <w:rPr>
@@ -2025,7 +1999,7 @@
               <w:lang w:eastAsia="ko-KR"/>
             </w:rPr>
           </w:pPr>
-          <w:hyperlink w:anchor="_Toc22497271" w:history="1">
+          <w:hyperlink w:anchor="_Toc22498148" w:history="1">
             <w:r>
               <w:rPr>
                 <w:rStyle w:val="Hyperlink"/>
@@ -2069,7 +2043,7 @@
                 <w:noProof/>
                 <w:webHidden/>
               </w:rPr>
-              <w:instrText xml:space="preserve"> PAGEREF _Toc22497271 \h </w:instrText>
+              <w:instrText xml:space="preserve"> PAGEREF _Toc22498148 \h </w:instrText>
             </w:r>
             <w:r>
               <w:rPr>
@@ -2113,7 +2087,7 @@
               <w:lang w:eastAsia="ko-KR"/>
             </w:rPr>
           </w:pPr>
-          <w:hyperlink w:anchor="_Toc22497272" w:history="1">
+          <w:hyperlink w:anchor="_Toc22498149" w:history="1">
             <w:r>
               <w:rPr>
                 <w:rStyle w:val="Hyperlink"/>
@@ -2164,7 +2138,7 @@
                 <w:noProof/>
                 <w:webHidden/>
               </w:rPr>
-              <w:instrText xml:space="preserve"> PAGEREF _Toc22497272 \h </w:instrText>
+              <w:instrText xml:space="preserve"> PAGEREF _Toc22498149 \h </w:instrText>
             </w:r>
             <w:r>
               <w:rPr>
@@ -2208,7 +2182,7 @@
               <w:lang w:eastAsia="ko-KR"/>
             </w:rPr>
           </w:pPr>
-          <w:hyperlink w:anchor="_Toc22497273" w:history="1">
+          <w:hyperlink w:anchor="_Toc22498150" w:history="1">
             <w:r>
               <w:rPr>
                 <w:rStyle w:val="Hyperlink"/>
@@ -2252,7 +2226,7 @@
                 <w:noProof/>
                 <w:webHidden/>
               </w:rPr>
-              <w:instrText xml:space="preserve"> PAGEREF _Toc22497273 \h </w:instrText>
+              <w:instrText xml:space="preserve"> PAGEREF _Toc22498150 \h </w:instrText>
             </w:r>
             <w:r>
               <w:rPr>
@@ -2296,7 +2270,7 @@
               <w:lang w:eastAsia="ko-KR"/>
             </w:rPr>
           </w:pPr>
-          <w:hyperlink w:anchor="_Toc22497274" w:history="1">
+          <w:hyperlink w:anchor="_Toc22498151" w:history="1">
             <w:r>
               <w:rPr>
                 <w:rStyle w:val="Hyperlink"/>
@@ -2344,7 +2318,7 @@
                 <w:noProof/>
                 <w:webHidden/>
               </w:rPr>
-              <w:instrText xml:space="preserve"> PAGEREF _Toc22497274 \h </w:instrText>
+              <w:instrText xml:space="preserve"> PAGEREF _Toc22498151 \h </w:instrText>
             </w:r>
             <w:r>
               <w:rPr>
@@ -2388,7 +2362,7 @@
               <w:lang w:eastAsia="ko-KR"/>
             </w:rPr>
           </w:pPr>
-          <w:hyperlink w:anchor="_Toc22497275" w:history="1">
+          <w:hyperlink w:anchor="_Toc22498152" w:history="1">
             <w:r>
               <w:rPr>
                 <w:rStyle w:val="Hyperlink"/>
@@ -2436,7 +2410,7 @@
                 <w:noProof/>
                 <w:webHidden/>
               </w:rPr>
-              <w:instrText xml:space="preserve"> PAGEREF _Toc22497275 \h </w:instrText>
+              <w:instrText xml:space="preserve"> PAGEREF _Toc22498152 \h </w:instrText>
             </w:r>
             <w:r>
               <w:rPr>
@@ -2480,7 +2454,7 @@
               <w:lang w:eastAsia="ko-KR"/>
             </w:rPr>
           </w:pPr>
-          <w:hyperlink w:anchor="_Toc22497276" w:history="1">
+          <w:hyperlink w:anchor="_Toc22498153" w:history="1">
             <w:r>
               <w:rPr>
                 <w:rStyle w:val="Hyperlink"/>
@@ -2528,7 +2502,7 @@
                 <w:noProof/>
                 <w:webHidden/>
               </w:rPr>
-              <w:instrText xml:space="preserve"> PAGEREF _Toc22497276 \h </w:instrText>
+              <w:instrText xml:space="preserve"> PAGEREF _Toc22498153 \h </w:instrText>
             </w:r>
             <w:r>
               <w:rPr>
@@ -2572,7 +2546,7 @@
               <w:lang w:eastAsia="ko-KR"/>
             </w:rPr>
           </w:pPr>
-          <w:hyperlink w:anchor="_Toc22497277" w:history="1">
+          <w:hyperlink w:anchor="_Toc22498154" w:history="1">
             <w:r>
               <w:rPr>
                 <w:rStyle w:val="Hyperlink"/>
@@ -2616,7 +2590,7 @@
                 <w:noProof/>
                 <w:webHidden/>
               </w:rPr>
-              <w:instrText xml:space="preserve"> PAGEREF _Toc22497277 \h </w:instrText>
+              <w:instrText xml:space="preserve"> PAGEREF _Toc22498154 \h </w:instrText>
             </w:r>
             <w:r>
               <w:rPr>
@@ -2660,7 +2634,7 @@
               <w:lang w:eastAsia="ko-KR"/>
             </w:rPr>
           </w:pPr>
-          <w:hyperlink w:anchor="_Toc22497278" w:history="1">
+          <w:hyperlink w:anchor="_Toc22498155" w:history="1">
             <w:r>
               <w:rPr>
                 <w:rStyle w:val="Hyperlink"/>
@@ -2708,7 +2682,7 @@
                 <w:noProof/>
                 <w:webHidden/>
               </w:rPr>
-              <w:instrText xml:space="preserve"> PAGEREF _Toc22497278 \h </w:instrText>
+              <w:instrText xml:space="preserve"> PAGEREF _Toc22498155 \h </w:instrText>
             </w:r>
             <w:r>
               <w:rPr>
@@ -2752,7 +2726,7 @@
               <w:lang w:eastAsia="ko-KR"/>
             </w:rPr>
           </w:pPr>
-          <w:hyperlink w:anchor="_Toc22497279" w:history="1">
+          <w:hyperlink w:anchor="_Toc22498156" w:history="1">
             <w:r>
               <w:rPr>
                 <w:rStyle w:val="Hyperlink"/>
@@ -2800,7 +2774,7 @@
                 <w:noProof/>
                 <w:webHidden/>
               </w:rPr>
-              <w:instrText xml:space="preserve"> PAGEREF _Toc22497279 \h </w:instrText>
+              <w:instrText xml:space="preserve"> PAGEREF _Toc22498156 \h </w:instrText>
             </w:r>
             <w:r>
               <w:rPr>
@@ -2844,7 +2818,7 @@
               <w:lang w:eastAsia="ko-KR"/>
             </w:rPr>
           </w:pPr>
-          <w:hyperlink w:anchor="_Toc22497280" w:history="1">
+          <w:hyperlink w:anchor="_Toc22498157" w:history="1">
             <w:r>
               <w:rPr>
                 <w:rStyle w:val="Hyperlink"/>
@@ -2888,7 +2862,7 @@
                 <w:noProof/>
                 <w:webHidden/>
               </w:rPr>
-              <w:instrText xml:space="preserve"> PAGEREF _Toc22497280 \h </w:instrText>
+              <w:instrText xml:space="preserve"> PAGEREF _Toc22498157 \h </w:instrText>
             </w:r>
             <w:r>
               <w:rPr>
@@ -2932,7 +2906,7 @@
               <w:lang w:eastAsia="ko-KR"/>
             </w:rPr>
           </w:pPr>
-          <w:hyperlink w:anchor="_Toc22497281" w:history="1">
+          <w:hyperlink w:anchor="_Toc22498158" w:history="1">
             <w:r>
               <w:rPr>
                 <w:rStyle w:val="Hyperlink"/>
@@ -2980,7 +2954,7 @@
                 <w:noProof/>
                 <w:webHidden/>
               </w:rPr>
-              <w:instrText xml:space="preserve"> PAGEREF _Toc22497281 \h </w:instrText>
+              <w:instrText xml:space="preserve"> PAGEREF _Toc22498158 \h </w:instrText>
             </w:r>
             <w:r>
               <w:rPr>
@@ -3024,7 +2998,7 @@
               <w:lang w:eastAsia="ko-KR"/>
             </w:rPr>
           </w:pPr>
-          <w:hyperlink w:anchor="_Toc22497282" w:history="1">
+          <w:hyperlink w:anchor="_Toc22498159" w:history="1">
             <w:r>
               <w:rPr>
                 <w:rStyle w:val="Hyperlink"/>
@@ -3072,7 +3046,7 @@
                 <w:noProof/>
                 <w:webHidden/>
               </w:rPr>
-              <w:instrText xml:space="preserve"> PAGEREF _Toc22497282 \h </w:instrText>
+              <w:instrText xml:space="preserve"> PAGEREF _Toc22498159 \h </w:instrText>
             </w:r>
             <w:r>
               <w:rPr>
@@ -3116,7 +3090,7 @@
               <w:lang w:eastAsia="ko-KR"/>
             </w:rPr>
           </w:pPr>
-          <w:hyperlink w:anchor="_Toc22497283" w:history="1">
+          <w:hyperlink w:anchor="_Toc22498160" w:history="1">
             <w:r>
               <w:rPr>
                 <w:rStyle w:val="Hyperlink"/>
@@ -3164,7 +3138,7 @@
                 <w:noProof/>
                 <w:webHidden/>
               </w:rPr>
-              <w:instrText xml:space="preserve"> PAGEREF _Toc22497283 \h </w:instrText>
+              <w:instrText xml:space="preserve"> PAGEREF _Toc22498160 \h </w:instrText>
             </w:r>
             <w:r>
               <w:rPr>
@@ -3208,7 +3182,7 @@
               <w:lang w:eastAsia="ko-KR"/>
             </w:rPr>
           </w:pPr>
-          <w:hyperlink w:anchor="_Toc22497284" w:history="1">
+          <w:hyperlink w:anchor="_Toc22498161" w:history="1">
             <w:r>
               <w:rPr>
                 <w:rStyle w:val="Hyperlink"/>
@@ -3256,7 +3230,7 @@
                 <w:noProof/>
                 <w:webHidden/>
               </w:rPr>
-              <w:instrText xml:space="preserve"> PAGEREF _Toc22497284 \h </w:instrText>
+              <w:instrText xml:space="preserve"> PAGEREF _Toc22498161 \h </w:instrText>
             </w:r>
             <w:r>
               <w:rPr>
@@ -3300,7 +3274,7 @@
               <w:lang w:eastAsia="ko-KR"/>
             </w:rPr>
           </w:pPr>
-          <w:hyperlink w:anchor="_Toc22497285" w:history="1">
+          <w:hyperlink w:anchor="_Toc22498162" w:history="1">
             <w:r>
               <w:rPr>
                 <w:rStyle w:val="Hyperlink"/>
@@ -3344,7 +3318,7 @@
                 <w:noProof/>
                 <w:webHidden/>
               </w:rPr>
-              <w:instrText xml:space="preserve"> PAGEREF _Toc22497285 \h </w:instrText>
+              <w:instrText xml:space="preserve"> PAGEREF _Toc22498162 \h </w:instrText>
             </w:r>
             <w:r>
               <w:rPr>
@@ -3388,7 +3362,7 @@
               <w:lang w:eastAsia="ko-KR"/>
             </w:rPr>
           </w:pPr>
-          <w:hyperlink w:anchor="_Toc22497286" w:history="1">
+          <w:hyperlink w:anchor="_Toc22498163" w:history="1">
             <w:r>
               <w:rPr>
                 <w:rStyle w:val="Hyperlink"/>
@@ -3436,7 +3410,7 @@
                 <w:noProof/>
                 <w:webHidden/>
               </w:rPr>
-              <w:instrText xml:space="preserve"> PAGEREF _Toc22497286 \h </w:instrText>
+              <w:instrText xml:space="preserve"> PAGEREF _Toc22498163 \h </w:instrText>
             </w:r>
             <w:r>
               <w:rPr>
@@ -3480,7 +3454,7 @@
               <w:lang w:eastAsia="ko-KR"/>
             </w:rPr>
           </w:pPr>
-          <w:hyperlink w:anchor="_Toc22497287" w:history="1">
+          <w:hyperlink w:anchor="_Toc22498164" w:history="1">
             <w:r>
               <w:rPr>
                 <w:rStyle w:val="Hyperlink"/>
@@ -3524,7 +3498,7 @@
                 <w:noProof/>
                 <w:webHidden/>
               </w:rPr>
-              <w:instrText xml:space="preserve"> PAGEREF _Toc22497287 \h </w:instrText>
+              <w:instrText xml:space="preserve"> PAGEREF _Toc22498164 \h </w:instrText>
             </w:r>
             <w:r>
               <w:rPr>
@@ -3545,6 +3519,94 @@
                 <w:webHidden/>
               </w:rPr>
               <w:t>viii</w:t>
+            </w:r>
+            <w:r>
+              <w:rPr>
+                <w:noProof/>
+                <w:webHidden/>
+              </w:rPr>
+              <w:fldChar w:fldCharType="end"/>
+            </w:r>
+          </w:hyperlink>
+        </w:p>
+        <w:p>
+          <w:pPr>
+            <w:pStyle w:val="TOC1"/>
+            <w:tabs>
+              <w:tab w:val="left" w:pos="660"/>
+              <w:tab w:val="right" w:leader="dot" w:pos="9350"/>
+            </w:tabs>
+            <w:rPr>
+              <w:rFonts w:cstheme="minorBidi"/>
+              <w:noProof/>
+              <w:lang w:eastAsia="ko-KR"/>
+            </w:rPr>
+          </w:pPr>
+          <w:hyperlink w:anchor="_Toc22498165" w:history="1">
+            <w:r>
+              <w:rPr>
+                <w:rStyle w:val="Hyperlink"/>
+                <w:rFonts w:ascii="Franklin Gothic Heavy" w:hAnsi="Franklin Gothic Heavy" w:cs="Aharoni"/>
+                <w:noProof/>
+              </w:rPr>
+              <w:t>11.</w:t>
+            </w:r>
+            <w:r>
+              <w:rPr>
+                <w:rFonts w:cstheme="minorBidi"/>
+                <w:noProof/>
+                <w:lang w:eastAsia="ko-KR"/>
+              </w:rPr>
+              <w:tab/>
+            </w:r>
+            <w:r>
+              <w:rPr>
+                <w:rStyle w:val="Hyperlink"/>
+                <w:rFonts w:ascii="Franklin Gothic Heavy" w:hAnsi="Franklin Gothic Heavy" w:cs="Aharoni"/>
+                <w:noProof/>
+              </w:rPr>
+              <w:t>GLOSSARY</w:t>
+            </w:r>
+            <w:r>
+              <w:rPr>
+                <w:noProof/>
+                <w:webHidden/>
+              </w:rPr>
+              <w:tab/>
+            </w:r>
+            <w:r>
+              <w:rPr>
+                <w:noProof/>
+                <w:webHidden/>
+              </w:rPr>
+              <w:fldChar w:fldCharType="begin"/>
+            </w:r>
+            <w:r>
+              <w:rPr>
+                <w:noProof/>
+                <w:webHidden/>
+              </w:rPr>
+              <w:instrText xml:space="preserve"> PAGEREF _Toc22498165 \h </w:instrText>
+            </w:r>
+            <w:r>
+              <w:rPr>
+                <w:noProof/>
+                <w:webHidden/>
+              </w:rPr>
+            </w:r>
+            <w:r>
+              <w:rPr>
+                <w:noProof/>
+                <w:webHidden/>
+              </w:rPr>
+              <w:fldChar w:fldCharType="separate"/>
+            </w:r>
+            <w:r>
+              <w:rPr>
+                <w:noProof/>
+                <w:webHidden/>
+              </w:rPr>
+              <w:t>ix</w:t>
             </w:r>
             <w:r>
               <w:rPr>
@@ -3580,6 +3642,8 @@
           <w:szCs w:val="40"/>
         </w:rPr>
       </w:pPr>
+      <w:bookmarkStart w:id="6" w:name="_GoBack"/>
+      <w:bookmarkEnd w:id="6"/>
       <w:r>
         <w:rPr>
           <w:rFonts w:ascii="Franklin Gothic Heavy" w:hAnsi="Franklin Gothic Heavy" w:cs="Aharoni"/>
@@ -3588,8 +3652,6 @@
         </w:rPr>
         <w:br w:type="page"/>
       </w:r>
-      <w:bookmarkStart w:id="6" w:name="_GoBack"/>
-      <w:bookmarkEnd w:id="6"/>
     </w:p>
     <w:p>
       <w:pPr>
@@ -3616,7 +3678,7 @@
         <w:lastRenderedPageBreak/>
         <w:t xml:space="preserve"> </w:t>
       </w:r>
-      <w:bookmarkStart w:id="7" w:name="_Toc22497273"/>
+      <w:bookmarkStart w:id="7" w:name="_Toc22498150"/>
       <w:r>
         <w:rPr>
           <w:rFonts w:ascii="Franklin Gothic Heavy" w:hAnsi="Franklin Gothic Heavy" w:cs="Aharoni"/>
@@ -3659,7 +3721,7 @@
           <w:szCs w:val="28"/>
         </w:rPr>
       </w:pPr>
-      <w:bookmarkStart w:id="8" w:name="_Toc22497274"/>
+      <w:bookmarkStart w:id="8" w:name="_Toc22498151"/>
       <w:r>
         <w:rPr>
           <w:rFonts w:cstheme="minorHAnsi"/>
@@ -3703,7 +3765,7 @@
           <w:szCs w:val="28"/>
         </w:rPr>
       </w:pPr>
-      <w:bookmarkStart w:id="9" w:name="_Toc22497275"/>
+      <w:bookmarkStart w:id="9" w:name="_Toc22498152"/>
       <w:r>
         <w:rPr>
           <w:rFonts w:cstheme="minorHAnsi"/>
@@ -3747,7 +3809,7 @@
           <w:szCs w:val="28"/>
         </w:rPr>
       </w:pPr>
-      <w:bookmarkStart w:id="10" w:name="_Toc22497276"/>
+      <w:bookmarkStart w:id="10" w:name="_Toc22498153"/>
       <w:r>
         <w:rPr>
           <w:rFonts w:cstheme="minorHAnsi"/>
@@ -3808,7 +3870,7 @@
           <w:szCs w:val="40"/>
         </w:rPr>
       </w:pPr>
-      <w:bookmarkStart w:id="11" w:name="_Toc22497277"/>
+      <w:bookmarkStart w:id="11" w:name="_Toc22498154"/>
       <w:r>
         <w:rPr>
           <w:rFonts w:ascii="Franklin Gothic Heavy" w:hAnsi="Franklin Gothic Heavy" w:cs="Aharoni"/>
@@ -3852,7 +3914,7 @@
           <w:szCs w:val="28"/>
         </w:rPr>
       </w:pPr>
-      <w:bookmarkStart w:id="12" w:name="_Toc22497278"/>
+      <w:bookmarkStart w:id="12" w:name="_Toc22498155"/>
       <w:r>
         <w:rPr>
           <w:rFonts w:cstheme="minorHAnsi"/>
@@ -3914,8 +3976,7 @@
           <w:szCs w:val="28"/>
         </w:rPr>
       </w:pPr>
-      <w:bookmarkStart w:id="13" w:name="_Toc22497279"/>
-      <w:proofErr w:type="spellStart"/>
+      <w:bookmarkStart w:id="13" w:name="_Toc22498156"/>
       <w:r>
         <w:rPr>
           <w:rFonts w:cstheme="minorHAnsi"/>
@@ -3925,10 +3986,15 @@
           <w:sz w:val="28"/>
           <w:szCs w:val="28"/>
         </w:rPr>
-        <w:t>Deconstructors</w:t>
-      </w:r>
-      <w:proofErr w:type="spellEnd"/>
-      <w:r>
+        <w:t>Deconstructors Team, Time Lines, and Documentation</w:t>
+      </w:r>
+      <w:bookmarkEnd w:id="13"/>
+    </w:p>
+    <w:p>
+      <w:pPr>
+        <w:pStyle w:val="ListParagraph"/>
+        <w:spacing w:after="0"/>
+        <w:ind w:left="1008"/>
         <w:rPr>
           <w:rFonts w:cstheme="minorHAnsi"/>
           <w:b/>
@@ -3937,10 +4003,78 @@
           <w:sz w:val="28"/>
           <w:szCs w:val="28"/>
         </w:rPr>
-        <w:t xml:space="preserve"> Team, </w:t>
-      </w:r>
-      <w:proofErr w:type="gramStart"/>
-      <w:r>
+      </w:pPr>
+    </w:p>
+    <w:p>
+      <w:pPr>
+        <w:rPr>
+          <w:rFonts w:ascii="Franklin Gothic Heavy" w:hAnsi="Franklin Gothic Heavy" w:cs="Aharoni"/>
+          <w:color w:val="595959" w:themeColor="text1" w:themeTint="A6"/>
+          <w:sz w:val="40"/>
+          <w:szCs w:val="40"/>
+        </w:rPr>
+      </w:pPr>
+      <w:r>
+        <w:rPr>
+          <w:rFonts w:ascii="Franklin Gothic Heavy" w:hAnsi="Franklin Gothic Heavy" w:cs="Aharoni"/>
+          <w:color w:val="595959" w:themeColor="text1" w:themeTint="A6"/>
+          <w:sz w:val="40"/>
+          <w:szCs w:val="40"/>
+        </w:rPr>
+        <w:br w:type="page"/>
+      </w:r>
+    </w:p>
+    <w:p>
+      <w:pPr>
+        <w:pStyle w:val="ListParagraph"/>
+        <w:numPr>
+          <w:ilvl w:val="0"/>
+          <w:numId w:val="1"/>
+        </w:numPr>
+        <w:spacing w:after="0"/>
+        <w:outlineLvl w:val="0"/>
+        <w:rPr>
+          <w:rFonts w:ascii="Franklin Gothic Heavy" w:hAnsi="Franklin Gothic Heavy" w:cs="Aharoni"/>
+          <w:color w:val="595959" w:themeColor="text1" w:themeTint="A6"/>
+          <w:sz w:val="40"/>
+          <w:szCs w:val="40"/>
+        </w:rPr>
+      </w:pPr>
+      <w:bookmarkStart w:id="14" w:name="_Toc22498157"/>
+      <w:r>
+        <w:rPr>
+          <w:rFonts w:ascii="Franklin Gothic Heavy" w:hAnsi="Franklin Gothic Heavy" w:cs="Aharoni"/>
+          <w:color w:val="595959" w:themeColor="text1" w:themeTint="A6"/>
+          <w:sz w:val="40"/>
+          <w:szCs w:val="40"/>
+        </w:rPr>
+        <w:lastRenderedPageBreak/>
+        <w:t>SYSTEM GENERAL DESCRIPTION</w:t>
+      </w:r>
+      <w:bookmarkEnd w:id="14"/>
+    </w:p>
+    <w:p>
+      <w:pPr>
+        <w:pStyle w:val="ListParagraph"/>
+        <w:spacing w:after="0"/>
+        <w:ind w:left="360"/>
+        <w:rPr>
+          <w:rFonts w:ascii="Franklin Gothic Heavy" w:hAnsi="Franklin Gothic Heavy" w:cs="Aharoni"/>
+          <w:color w:val="595959" w:themeColor="text1" w:themeTint="A6"/>
+          <w:sz w:val="24"/>
+          <w:szCs w:val="24"/>
+        </w:rPr>
+      </w:pPr>
+    </w:p>
+    <w:p>
+      <w:pPr>
+        <w:pStyle w:val="ListParagraph"/>
+        <w:numPr>
+          <w:ilvl w:val="1"/>
+          <w:numId w:val="17"/>
+        </w:numPr>
+        <w:spacing w:after="0"/>
+        <w:outlineLvl w:val="1"/>
         <w:rPr>
           <w:rFonts w:cstheme="minorHAnsi"/>
           <w:b/>
@@ -3949,9 +4083,9 @@
           <w:sz w:val="28"/>
           <w:szCs w:val="28"/>
         </w:rPr>
-        <w:t>Time Lines</w:t>
-      </w:r>
-      <w:proofErr w:type="gramEnd"/>
+      </w:pPr>
+      <w:bookmarkStart w:id="15" w:name="_Hlk22495660"/>
+      <w:bookmarkStart w:id="16" w:name="_Toc22498158"/>
       <w:r>
         <w:rPr>
           <w:rFonts w:cstheme="minorHAnsi"/>
@@ -3961,15 +4095,9 @@
           <w:sz w:val="28"/>
           <w:szCs w:val="28"/>
         </w:rPr>
-        <w:t>, and Documentation</w:t>
-      </w:r>
-      <w:bookmarkEnd w:id="13"/>
-    </w:p>
-    <w:p>
-      <w:pPr>
-        <w:pStyle w:val="ListParagraph"/>
-        <w:spacing w:after="0"/>
-        <w:ind w:left="1008"/>
+        <w:t>P</w:t>
+      </w:r>
+      <w:r>
         <w:rPr>
           <w:rFonts w:cstheme="minorHAnsi"/>
           <w:b/>
@@ -3978,6 +4106,196 @@
           <w:sz w:val="28"/>
           <w:szCs w:val="28"/>
         </w:rPr>
+        <w:t>ROBLEM STATEMENT</w:t>
+      </w:r>
+      <w:bookmarkEnd w:id="16"/>
+    </w:p>
+    <w:bookmarkEnd w:id="15"/>
+    <w:p>
+      <w:pPr>
+        <w:pStyle w:val="ListParagraph"/>
+        <w:spacing w:after="0"/>
+        <w:ind w:left="360"/>
+        <w:rPr>
+          <w:rFonts w:cstheme="minorHAnsi"/>
+          <w:sz w:val="24"/>
+          <w:szCs w:val="24"/>
+        </w:rPr>
+      </w:pPr>
+      <w:r>
+        <w:rPr>
+          <w:rFonts w:cstheme="minorHAnsi"/>
+          <w:sz w:val="24"/>
+          <w:szCs w:val="24"/>
+        </w:rPr>
+        <w:t>Develop a product that streamlines activity planning. This product should allow quick and easy creation of schedules for recreation or responsibility. This will come in the form of a mobile app, and it should be designed in an open enough way to allow the user to use it in a way that fits them best.</w:t>
+      </w:r>
+    </w:p>
+    <w:p>
+      <w:pPr>
+        <w:pStyle w:val="ListParagraph"/>
+        <w:spacing w:after="0"/>
+        <w:ind w:left="360"/>
+        <w:rPr>
+          <w:rFonts w:cstheme="minorHAnsi"/>
+          <w:sz w:val="24"/>
+          <w:szCs w:val="24"/>
+        </w:rPr>
+      </w:pPr>
+    </w:p>
+    <w:p>
+      <w:pPr>
+        <w:pStyle w:val="ListParagraph"/>
+        <w:numPr>
+          <w:ilvl w:val="1"/>
+          <w:numId w:val="17"/>
+        </w:numPr>
+        <w:spacing w:after="0"/>
+        <w:outlineLvl w:val="1"/>
+        <w:rPr>
+          <w:rFonts w:cstheme="minorHAnsi"/>
+          <w:b/>
+          <w:bCs/>
+          <w:color w:val="595959" w:themeColor="text1" w:themeTint="A6"/>
+          <w:sz w:val="28"/>
+          <w:szCs w:val="28"/>
+        </w:rPr>
+      </w:pPr>
+      <w:r>
+        <w:rPr>
+          <w:rFonts w:cstheme="minorHAnsi"/>
+          <w:b/>
+          <w:bCs/>
+          <w:color w:val="595959" w:themeColor="text1" w:themeTint="A6"/>
+          <w:sz w:val="28"/>
+          <w:szCs w:val="28"/>
+        </w:rPr>
+        <w:t xml:space="preserve"> </w:t>
+      </w:r>
+      <w:bookmarkStart w:id="17" w:name="_Toc22498159"/>
+      <w:r>
+        <w:rPr>
+          <w:rFonts w:cstheme="minorHAnsi"/>
+          <w:b/>
+          <w:bCs/>
+          <w:color w:val="595959" w:themeColor="text1" w:themeTint="A6"/>
+          <w:sz w:val="28"/>
+          <w:szCs w:val="28"/>
+        </w:rPr>
+        <w:t>PERSPECTIVE</w:t>
+      </w:r>
+      <w:bookmarkEnd w:id="17"/>
+    </w:p>
+    <w:p>
+      <w:pPr>
+        <w:pStyle w:val="ListParagraph"/>
+        <w:numPr>
+          <w:ilvl w:val="2"/>
+          <w:numId w:val="17"/>
+        </w:numPr>
+        <w:spacing w:after="0"/>
+        <w:outlineLvl w:val="2"/>
+        <w:rPr>
+          <w:rFonts w:cstheme="minorHAnsi"/>
+          <w:color w:val="7F7F7F" w:themeColor="text1" w:themeTint="80"/>
+          <w:sz w:val="24"/>
+          <w:szCs w:val="24"/>
+        </w:rPr>
+      </w:pPr>
+      <w:bookmarkStart w:id="18" w:name="_Toc22498160"/>
+      <w:r>
+        <w:rPr>
+          <w:rFonts w:cstheme="minorHAnsi"/>
+          <w:b/>
+          <w:bCs/>
+          <w:color w:val="7F7F7F" w:themeColor="text1" w:themeTint="80"/>
+          <w:sz w:val="24"/>
+          <w:szCs w:val="24"/>
+        </w:rPr>
+        <w:t>History / Background / Prior Releases</w:t>
+      </w:r>
+      <w:bookmarkEnd w:id="18"/>
+    </w:p>
+    <w:p>
+      <w:pPr>
+        <w:spacing w:after="0"/>
+        <w:ind w:left="792"/>
+        <w:rPr>
+          <w:rFonts w:cstheme="minorHAnsi"/>
+          <w:sz w:val="24"/>
+          <w:szCs w:val="24"/>
+        </w:rPr>
+      </w:pPr>
+      <w:r>
+        <w:rPr>
+          <w:rFonts w:cstheme="minorHAnsi"/>
+          <w:sz w:val="24"/>
+          <w:szCs w:val="24"/>
+        </w:rPr>
+        <w:t>[product] encompasses features that have existed in many organization software products over time, but this app will be able to bring more focus to the planning process that those could not. Other apps that attempt to serve the same purpose follow more of a spreadsheet-like design which is not the direction [product] will go.</w:t>
+      </w:r>
+    </w:p>
+    <w:p>
+      <w:pPr>
+        <w:pStyle w:val="ListParagraph"/>
+        <w:numPr>
+          <w:ilvl w:val="2"/>
+          <w:numId w:val="17"/>
+        </w:numPr>
+        <w:spacing w:after="0"/>
+        <w:outlineLvl w:val="2"/>
+        <w:rPr>
+          <w:rFonts w:cstheme="minorHAnsi"/>
+          <w:b/>
+          <w:bCs/>
+          <w:color w:val="7F7F7F" w:themeColor="text1" w:themeTint="80"/>
+          <w:sz w:val="24"/>
+          <w:szCs w:val="24"/>
+        </w:rPr>
+      </w:pPr>
+      <w:bookmarkStart w:id="19" w:name="_Toc22498161"/>
+      <w:r>
+        <w:rPr>
+          <w:rFonts w:cstheme="minorHAnsi"/>
+          <w:b/>
+          <w:bCs/>
+          <w:color w:val="7F7F7F" w:themeColor="text1" w:themeTint="80"/>
+          <w:sz w:val="24"/>
+          <w:szCs w:val="24"/>
+        </w:rPr>
+        <w:t>Relation of Development to Existing Systems</w:t>
+      </w:r>
+      <w:bookmarkEnd w:id="19"/>
+    </w:p>
+    <w:p>
+      <w:pPr>
+        <w:spacing w:after="0"/>
+        <w:ind w:left="360" w:firstLine="432"/>
+        <w:rPr>
+          <w:rFonts w:cstheme="minorHAnsi"/>
+          <w:sz w:val="24"/>
+          <w:szCs w:val="24"/>
+        </w:rPr>
+      </w:pPr>
+      <w:r>
+        <w:rPr>
+          <w:rFonts w:cstheme="minorHAnsi"/>
+          <w:sz w:val="24"/>
+          <w:szCs w:val="24"/>
+        </w:rPr>
+        <w:t>[product] will not be built upon any existing system.</w:t>
+      </w:r>
+    </w:p>
+    <w:p>
+      <w:pPr>
+        <w:spacing w:after="0"/>
+        <w:rPr>
+          <w:rFonts w:cstheme="minorHAnsi"/>
+          <w:b/>
+          <w:bCs/>
+          <w:sz w:val="24"/>
+          <w:szCs w:val="24"/>
+        </w:rPr>
       </w:pPr>
     </w:p>
     <w:p>
@@ -4015,7 +4333,7 @@
           <w:szCs w:val="40"/>
         </w:rPr>
       </w:pPr>
-      <w:bookmarkStart w:id="14" w:name="_Toc22497280"/>
+      <w:bookmarkStart w:id="20" w:name="_Toc22498162"/>
       <w:r>
         <w:rPr>
           <w:rFonts w:ascii="Franklin Gothic Heavy" w:hAnsi="Franklin Gothic Heavy" w:cs="Aharoni"/>
@@ -4024,18 +4342,44 @@
           <w:szCs w:val="40"/>
         </w:rPr>
         <w:lastRenderedPageBreak/>
-        <w:t>SYSTEM GENERAL DESCRIPTION</w:t>
-      </w:r>
-      <w:bookmarkEnd w:id="14"/>
-    </w:p>
-    <w:p>
-      <w:pPr>
-        <w:pStyle w:val="ListParagraph"/>
-        <w:spacing w:after="0"/>
-        <w:ind w:left="360"/>
+        <w:t>PRODUCT</w:t>
+      </w:r>
+      <w:r>
         <w:rPr>
           <w:rFonts w:ascii="Franklin Gothic Heavy" w:hAnsi="Franklin Gothic Heavy" w:cs="Aharoni"/>
           <w:color w:val="595959" w:themeColor="text1" w:themeTint="A6"/>
+          <w:sz w:val="40"/>
+          <w:szCs w:val="40"/>
+        </w:rPr>
+        <w:t xml:space="preserve"> REQUIREMENTS</w:t>
+      </w:r>
+      <w:bookmarkEnd w:id="20"/>
+    </w:p>
+    <w:p>
+      <w:pPr>
+        <w:spacing w:after="0"/>
+        <w:ind w:left="432"/>
+        <w:rPr>
+          <w:rFonts w:cstheme="minorHAnsi"/>
+          <w:sz w:val="24"/>
+          <w:szCs w:val="24"/>
+        </w:rPr>
+      </w:pPr>
+      <w:r>
+        <w:rPr>
+          <w:rFonts w:cstheme="minorHAnsi"/>
+          <w:sz w:val="24"/>
+          <w:szCs w:val="24"/>
+        </w:rPr>
+        <w:t xml:space="preserve">This section serves the purpose of detailing all requirements the final product must meet upon launch. The functional requirements are grouped by broad areas of requisite and detailed further in subgroups. They describe the features within the app we want to deliver directly to the user. </w:t>
+      </w:r>
+    </w:p>
+    <w:p>
+      <w:pPr>
+        <w:spacing w:after="0"/>
+        <w:ind w:left="432"/>
+        <w:rPr>
+          <w:rFonts w:cstheme="minorHAnsi"/>
           <w:sz w:val="24"/>
           <w:szCs w:val="24"/>
         </w:rPr>
@@ -4046,7 +4390,7 @@
         <w:pStyle w:val="ListParagraph"/>
         <w:numPr>
           <w:ilvl w:val="1"/>
-          <w:numId w:val="17"/>
+          <w:numId w:val="18"/>
         </w:numPr>
         <w:spacing w:after="0"/>
         <w:outlineLvl w:val="1"/>
@@ -4059,8 +4403,6 @@
           <w:szCs w:val="28"/>
         </w:rPr>
       </w:pPr>
-      <w:bookmarkStart w:id="15" w:name="_Hlk22495660"/>
-      <w:bookmarkStart w:id="16" w:name="_Toc22497281"/>
       <w:r>
         <w:rPr>
           <w:rFonts w:cstheme="minorHAnsi"/>
@@ -4070,326 +4412,9 @@
           <w:sz w:val="28"/>
           <w:szCs w:val="28"/>
         </w:rPr>
-        <w:t>P</w:t>
-      </w:r>
-      <w:r>
-        <w:rPr>
-          <w:rFonts w:cstheme="minorHAnsi"/>
-          <w:b/>
-          <w:bCs/>
-          <w:color w:val="595959" w:themeColor="text1" w:themeTint="A6"/>
-          <w:sz w:val="28"/>
-          <w:szCs w:val="28"/>
-        </w:rPr>
-        <w:t>ROBLEM STATEMENT</w:t>
-      </w:r>
-      <w:bookmarkEnd w:id="16"/>
-    </w:p>
-    <w:bookmarkEnd w:id="15"/>
-    <w:p>
-      <w:pPr>
-        <w:pStyle w:val="ListParagraph"/>
-        <w:spacing w:after="0"/>
-        <w:ind w:left="360"/>
-        <w:rPr>
-          <w:rFonts w:cstheme="minorHAnsi"/>
-          <w:sz w:val="24"/>
-          <w:szCs w:val="24"/>
-        </w:rPr>
-      </w:pPr>
-      <w:r>
-        <w:rPr>
-          <w:rFonts w:cstheme="minorHAnsi"/>
-          <w:sz w:val="24"/>
-          <w:szCs w:val="24"/>
-        </w:rPr>
-        <w:t>Develop a product that streamlines activity planning. This product should allow quick and easy creation of schedules for recreation or responsibility. This will come in the form of a mobile app, and it should be designed in an open enough way to allow the user to use it in a way that fits them best.</w:t>
-      </w:r>
-    </w:p>
-    <w:p>
-      <w:pPr>
-        <w:pStyle w:val="ListParagraph"/>
-        <w:spacing w:after="0"/>
-        <w:ind w:left="360"/>
-        <w:rPr>
-          <w:rFonts w:cstheme="minorHAnsi"/>
-          <w:sz w:val="24"/>
-          <w:szCs w:val="24"/>
-        </w:rPr>
-      </w:pPr>
-    </w:p>
-    <w:p>
-      <w:pPr>
-        <w:pStyle w:val="ListParagraph"/>
-        <w:numPr>
-          <w:ilvl w:val="1"/>
-          <w:numId w:val="17"/>
-        </w:numPr>
-        <w:spacing w:after="0"/>
-        <w:outlineLvl w:val="1"/>
-        <w:rPr>
-          <w:rFonts w:cstheme="minorHAnsi"/>
-          <w:b/>
-          <w:bCs/>
-          <w:color w:val="595959" w:themeColor="text1" w:themeTint="A6"/>
-          <w:sz w:val="28"/>
-          <w:szCs w:val="28"/>
-        </w:rPr>
-      </w:pPr>
-      <w:r>
-        <w:rPr>
-          <w:rFonts w:cstheme="minorHAnsi"/>
-          <w:b/>
-          <w:bCs/>
-          <w:color w:val="595959" w:themeColor="text1" w:themeTint="A6"/>
-          <w:sz w:val="28"/>
-          <w:szCs w:val="28"/>
-        </w:rPr>
         <w:t xml:space="preserve"> </w:t>
       </w:r>
-      <w:bookmarkStart w:id="17" w:name="_Toc22497282"/>
-      <w:r>
-        <w:rPr>
-          <w:rFonts w:cstheme="minorHAnsi"/>
-          <w:b/>
-          <w:bCs/>
-          <w:color w:val="595959" w:themeColor="text1" w:themeTint="A6"/>
-          <w:sz w:val="28"/>
-          <w:szCs w:val="28"/>
-        </w:rPr>
-        <w:t>PERSPECTIVE</w:t>
-      </w:r>
-      <w:bookmarkEnd w:id="17"/>
-    </w:p>
-    <w:p>
-      <w:pPr>
-        <w:pStyle w:val="ListParagraph"/>
-        <w:numPr>
-          <w:ilvl w:val="2"/>
-          <w:numId w:val="17"/>
-        </w:numPr>
-        <w:spacing w:after="0"/>
-        <w:outlineLvl w:val="2"/>
-        <w:rPr>
-          <w:rFonts w:cstheme="minorHAnsi"/>
-          <w:color w:val="7F7F7F" w:themeColor="text1" w:themeTint="80"/>
-          <w:sz w:val="24"/>
-          <w:szCs w:val="24"/>
-        </w:rPr>
-      </w:pPr>
-      <w:bookmarkStart w:id="18" w:name="_Toc22497283"/>
-      <w:r>
-        <w:rPr>
-          <w:rFonts w:cstheme="minorHAnsi"/>
-          <w:b/>
-          <w:bCs/>
-          <w:color w:val="7F7F7F" w:themeColor="text1" w:themeTint="80"/>
-          <w:sz w:val="24"/>
-          <w:szCs w:val="24"/>
-        </w:rPr>
-        <w:t>History / Background / Prior Releases</w:t>
-      </w:r>
-      <w:bookmarkEnd w:id="18"/>
-    </w:p>
-    <w:p>
-      <w:pPr>
-        <w:spacing w:after="0"/>
-        <w:ind w:left="792"/>
-        <w:rPr>
-          <w:rFonts w:cstheme="minorHAnsi"/>
-          <w:sz w:val="24"/>
-          <w:szCs w:val="24"/>
-        </w:rPr>
-      </w:pPr>
-      <w:r>
-        <w:rPr>
-          <w:rFonts w:cstheme="minorHAnsi"/>
-          <w:sz w:val="24"/>
-          <w:szCs w:val="24"/>
-        </w:rPr>
-        <w:t>[product] encompasses features that have existed in many organization software products over time, but this app will be able to bring more focus to the planning process that those could not. Other apps that attempt to serve the same purpose follow more of a spreadsheet-like design which is not the direction [product] will go.</w:t>
-      </w:r>
-    </w:p>
-    <w:p>
-      <w:pPr>
-        <w:pStyle w:val="ListParagraph"/>
-        <w:numPr>
-          <w:ilvl w:val="2"/>
-          <w:numId w:val="17"/>
-        </w:numPr>
-        <w:spacing w:after="0"/>
-        <w:outlineLvl w:val="2"/>
-        <w:rPr>
-          <w:rFonts w:cstheme="minorHAnsi"/>
-          <w:b/>
-          <w:bCs/>
-          <w:color w:val="7F7F7F" w:themeColor="text1" w:themeTint="80"/>
-          <w:sz w:val="24"/>
-          <w:szCs w:val="24"/>
-        </w:rPr>
-      </w:pPr>
-      <w:bookmarkStart w:id="19" w:name="_Toc22497284"/>
-      <w:r>
-        <w:rPr>
-          <w:rFonts w:cstheme="minorHAnsi"/>
-          <w:b/>
-          <w:bCs/>
-          <w:color w:val="7F7F7F" w:themeColor="text1" w:themeTint="80"/>
-          <w:sz w:val="24"/>
-          <w:szCs w:val="24"/>
-        </w:rPr>
-        <w:t>Relation of Development to Existing Systems</w:t>
-      </w:r>
-      <w:bookmarkEnd w:id="19"/>
-    </w:p>
-    <w:p>
-      <w:pPr>
-        <w:spacing w:after="0"/>
-        <w:ind w:left="360" w:firstLine="432"/>
-        <w:rPr>
-          <w:rFonts w:cstheme="minorHAnsi"/>
-          <w:sz w:val="24"/>
-          <w:szCs w:val="24"/>
-        </w:rPr>
-      </w:pPr>
-      <w:r>
-        <w:rPr>
-          <w:rFonts w:cstheme="minorHAnsi"/>
-          <w:sz w:val="24"/>
-          <w:szCs w:val="24"/>
-        </w:rPr>
-        <w:t>[product] will not be built upon any existing system.</w:t>
-      </w:r>
-    </w:p>
-    <w:p>
-      <w:pPr>
-        <w:spacing w:after="0"/>
-        <w:rPr>
-          <w:rFonts w:cstheme="minorHAnsi"/>
-          <w:b/>
-          <w:bCs/>
-          <w:sz w:val="24"/>
-          <w:szCs w:val="24"/>
-        </w:rPr>
-      </w:pPr>
-    </w:p>
-    <w:p>
-      <w:pPr>
-        <w:rPr>
-          <w:rFonts w:ascii="Franklin Gothic Heavy" w:hAnsi="Franklin Gothic Heavy" w:cs="Aharoni"/>
-          <w:color w:val="595959" w:themeColor="text1" w:themeTint="A6"/>
-          <w:sz w:val="40"/>
-          <w:szCs w:val="40"/>
-        </w:rPr>
-      </w:pPr>
-      <w:r>
-        <w:rPr>
-          <w:rFonts w:ascii="Franklin Gothic Heavy" w:hAnsi="Franklin Gothic Heavy" w:cs="Aharoni"/>
-          <w:color w:val="595959" w:themeColor="text1" w:themeTint="A6"/>
-          <w:sz w:val="40"/>
-          <w:szCs w:val="40"/>
-        </w:rPr>
-        <w:br w:type="page"/>
-      </w:r>
-    </w:p>
-    <w:p>
-      <w:pPr>
-        <w:pStyle w:val="ListParagraph"/>
-        <w:numPr>
-          <w:ilvl w:val="0"/>
-          <w:numId w:val="1"/>
-        </w:numPr>
-        <w:spacing w:after="0"/>
-        <w:outlineLvl w:val="0"/>
-        <w:rPr>
-          <w:rFonts w:ascii="Franklin Gothic Heavy" w:hAnsi="Franklin Gothic Heavy" w:cs="Aharoni"/>
-          <w:color w:val="595959" w:themeColor="text1" w:themeTint="A6"/>
-          <w:sz w:val="40"/>
-          <w:szCs w:val="40"/>
-        </w:rPr>
-      </w:pPr>
-      <w:bookmarkStart w:id="20" w:name="_Toc22497285"/>
-      <w:r>
-        <w:rPr>
-          <w:rFonts w:ascii="Franklin Gothic Heavy" w:hAnsi="Franklin Gothic Heavy" w:cs="Aharoni"/>
-          <w:color w:val="595959" w:themeColor="text1" w:themeTint="A6"/>
-          <w:sz w:val="40"/>
-          <w:szCs w:val="40"/>
-        </w:rPr>
-        <w:lastRenderedPageBreak/>
-        <w:t>PRODUCT</w:t>
-      </w:r>
-      <w:r>
-        <w:rPr>
-          <w:rFonts w:ascii="Franklin Gothic Heavy" w:hAnsi="Franklin Gothic Heavy" w:cs="Aharoni"/>
-          <w:color w:val="595959" w:themeColor="text1" w:themeTint="A6"/>
-          <w:sz w:val="40"/>
-          <w:szCs w:val="40"/>
-        </w:rPr>
-        <w:t xml:space="preserve"> REQUIREMENTS</w:t>
-      </w:r>
-      <w:bookmarkEnd w:id="20"/>
-    </w:p>
-    <w:p>
-      <w:pPr>
-        <w:spacing w:after="0"/>
-        <w:ind w:left="432"/>
-        <w:rPr>
-          <w:rFonts w:cstheme="minorHAnsi"/>
-          <w:sz w:val="24"/>
-          <w:szCs w:val="24"/>
-        </w:rPr>
-      </w:pPr>
-      <w:r>
-        <w:rPr>
-          <w:rFonts w:cstheme="minorHAnsi"/>
-          <w:sz w:val="24"/>
-          <w:szCs w:val="24"/>
-        </w:rPr>
-        <w:t xml:space="preserve">This section serves the purpose of detailing all requirements the final product must meet upon launch. The functional requirements are grouped by broad areas of requisite and detailed further in subgroups. They describe the features within the app we want to deliver directly to the user. </w:t>
-      </w:r>
-    </w:p>
-    <w:p>
-      <w:pPr>
-        <w:spacing w:after="0"/>
-        <w:ind w:left="432"/>
-        <w:rPr>
-          <w:rFonts w:cstheme="minorHAnsi"/>
-          <w:sz w:val="24"/>
-          <w:szCs w:val="24"/>
-        </w:rPr>
-      </w:pPr>
-    </w:p>
-    <w:p>
-      <w:pPr>
-        <w:pStyle w:val="ListParagraph"/>
-        <w:numPr>
-          <w:ilvl w:val="1"/>
-          <w:numId w:val="18"/>
-        </w:numPr>
-        <w:spacing w:after="0"/>
-        <w:outlineLvl w:val="1"/>
-        <w:rPr>
-          <w:rFonts w:cstheme="minorHAnsi"/>
-          <w:b/>
-          <w:bCs/>
-          <w:color w:val="595959" w:themeColor="text1" w:themeTint="A6"/>
-          <w:sz w:val="28"/>
-          <w:szCs w:val="28"/>
-        </w:rPr>
-      </w:pPr>
-      <w:r>
-        <w:rPr>
-          <w:rFonts w:cstheme="minorHAnsi"/>
-          <w:b/>
-          <w:bCs/>
-          <w:color w:val="595959" w:themeColor="text1" w:themeTint="A6"/>
-          <w:sz w:val="28"/>
-          <w:szCs w:val="28"/>
-        </w:rPr>
-        <w:t xml:space="preserve"> </w:t>
-      </w:r>
-      <w:bookmarkStart w:id="21" w:name="_Toc22497286"/>
+      <w:bookmarkStart w:id="21" w:name="_Toc22498163"/>
       <w:r>
         <w:rPr>
           <w:rFonts w:cstheme="minorHAnsi"/>
@@ -5036,7 +5061,7 @@
           <w:szCs w:val="40"/>
         </w:rPr>
       </w:pPr>
-      <w:bookmarkStart w:id="22" w:name="_Toc22497287"/>
+      <w:bookmarkStart w:id="22" w:name="_Toc22498164"/>
       <w:r>
         <w:rPr>
           <w:rFonts w:ascii="Franklin Gothic Heavy" w:hAnsi="Franklin Gothic Heavy" w:cs="Aharoni"/>
@@ -5051,8 +5076,6 @@
     </w:p>
     <w:p>
       <w:pPr>
-        <w:spacing w:after="0"/>
-        <w:outlineLvl w:val="0"/>
         <w:rPr>
           <w:rFonts w:ascii="Franklin Gothic Heavy" w:hAnsi="Franklin Gothic Heavy" w:cs="Aharoni"/>
           <w:color w:val="595959" w:themeColor="text1" w:themeTint="A6"/>
@@ -5062,45 +5085,42 @@
       </w:pPr>
       <w:r>
         <w:rPr>
-          <w:rFonts w:cstheme="minorHAnsi"/>
-          <w:sz w:val="40"/>
-          <w:szCs w:val="40"/>
-        </w:rPr>
-        <w:br w:type="page"/>
-      </w:r>
-    </w:p>
-    <w:p>
-      <w:pPr>
-        <w:pStyle w:val="ListParagraph"/>
-        <w:numPr>
-          <w:ilvl w:val="0"/>
-          <w:numId w:val="17"/>
-        </w:numPr>
-        <w:spacing w:after="0"/>
-        <w:rPr>
-          <w:rFonts w:ascii="Franklin Gothic Heavy" w:hAnsi="Franklin Gothic Heavy" w:cs="Aharoni"/>
-          <w:sz w:val="40"/>
-          <w:szCs w:val="40"/>
-        </w:rPr>
-      </w:pPr>
-      <w:r>
-        <w:rPr>
-          <w:rFonts w:ascii="Franklin Gothic Heavy" w:hAnsi="Franklin Gothic Heavy" w:cs="Aharoni"/>
-          <w:sz w:val="40"/>
-          <w:szCs w:val="40"/>
-        </w:rPr>
-        <w:lastRenderedPageBreak/>
-        <w:t xml:space="preserve"> </w:t>
-      </w:r>
-      <w:r>
-        <w:rPr>
           <w:rFonts w:ascii="Franklin Gothic Heavy" w:hAnsi="Franklin Gothic Heavy" w:cs="Aharoni"/>
           <w:color w:val="595959" w:themeColor="text1" w:themeTint="A6"/>
           <w:sz w:val="40"/>
           <w:szCs w:val="40"/>
         </w:rPr>
+        <w:br w:type="page"/>
+      </w:r>
+    </w:p>
+    <w:p>
+      <w:pPr>
+        <w:pStyle w:val="ListParagraph"/>
+        <w:numPr>
+          <w:ilvl w:val="0"/>
+          <w:numId w:val="18"/>
+        </w:numPr>
+        <w:spacing w:after="0"/>
+        <w:outlineLvl w:val="0"/>
+        <w:rPr>
+          <w:rFonts w:ascii="Franklin Gothic Heavy" w:hAnsi="Franklin Gothic Heavy" w:cs="Aharoni"/>
+          <w:color w:val="595959" w:themeColor="text1" w:themeTint="A6"/>
+          <w:sz w:val="40"/>
+          <w:szCs w:val="40"/>
+        </w:rPr>
+      </w:pPr>
+      <w:bookmarkStart w:id="23" w:name="_Toc22498165"/>
+      <w:r>
+        <w:rPr>
+          <w:rFonts w:ascii="Franklin Gothic Heavy" w:hAnsi="Franklin Gothic Heavy" w:cs="Aharoni"/>
+          <w:color w:val="595959" w:themeColor="text1" w:themeTint="A6"/>
+          <w:sz w:val="40"/>
+          <w:szCs w:val="40"/>
+        </w:rPr>
+        <w:lastRenderedPageBreak/>
         <w:t>GLOSSARY</w:t>
       </w:r>
+      <w:bookmarkEnd w:id="23"/>
     </w:p>
     <w:sectPr>
       <w:pgSz w:w="12240" w:h="15840"/>
@@ -6083,7 +6103,7 @@
   <w:abstractNum w:abstractNumId="8" w15:restartNumberingAfterBreak="0">
     <w:nsid w:val="3A82458E"/>
     <w:multiLevelType w:val="multilevel"/>
-    <w:tmpl w:val="ECECA0B2"/>
+    <w:tmpl w:val="6E24B4BE"/>
     <w:lvl w:ilvl="0">
       <w:start w:val="8"/>
       <w:numFmt w:val="decimal"/>
@@ -6096,7 +6116,7 @@
         <w:rFonts w:ascii="Franklin Gothic Heavy" w:hAnsi="Franklin Gothic Heavy" w:hint="default"/>
         <w:b w:val="0"/>
         <w:bCs w:val="0"/>
-        <w:color w:val="000000" w:themeColor="text1"/>
+        <w:color w:val="595959" w:themeColor="text1" w:themeTint="A6"/>
       </w:rPr>
     </w:lvl>
     <w:lvl w:ilvl="1">
@@ -6110,7 +6130,7 @@
       </w:pPr>
       <w:rPr>
         <w:rFonts w:hint="default"/>
-        <w:color w:val="000000" w:themeColor="text1"/>
+        <w:color w:val="595959" w:themeColor="text1" w:themeTint="A6"/>
       </w:rPr>
     </w:lvl>
     <w:lvl w:ilvl="2">
@@ -6515,7 +6535,7 @@
   <w:abstractNum w:abstractNumId="12" w15:restartNumberingAfterBreak="0">
     <w:nsid w:val="60E211A9"/>
     <w:multiLevelType w:val="multilevel"/>
-    <w:tmpl w:val="681EAE54"/>
+    <w:tmpl w:val="3946AE26"/>
     <w:lvl w:ilvl="0">
       <w:start w:val="9"/>
       <w:numFmt w:val="decimal"/>
@@ -9149,7 +9169,7 @@
 </file>
 
 <file path=customXml/itemProps2.xml><?xml version="1.0" encoding="utf-8"?>
-<ds:datastoreItem xmlns:ds="http://schemas.openxmlformats.org/officeDocument/2006/customXml" ds:itemID="{A9478537-E295-4219-AE06-66B9A29C8B07}">
+<ds:datastoreItem xmlns:ds="http://schemas.openxmlformats.org/officeDocument/2006/customXml" ds:itemID="{D0102EEE-96D4-46D9-83B4-38D37D111B55}">
   <ds:schemaRefs>
     <ds:schemaRef ds:uri="http://schemas.openxmlformats.org/officeDocument/2006/bibliography"/>
   </ds:schemaRefs>

</xml_diff>